<commit_message>
Updating docx and corrected errors in Sorting.java# Corrected errors in Sorting.java, all algorithms now run to display the number of sorts and comparisons. Also updated paper to include block sort and methodology of testing the efficiency of each algorithm based on code.
</commit_message>
<xml_diff>
--- a/MarianneSu_CSCI212_SortingAlgorithms.docx
+++ b/MarianneSu_CSCI212_SortingAlgorithms.docx
@@ -107,6 +107,8 @@
       <w:pPr>
         <w:rPr>
           <w:rFonts w:ascii="Times New Roman" w:hAnsi="Times New Roman" w:cs="Times New Roman"/>
+          <w:b/>
+          <w:bCs/>
         </w:rPr>
       </w:pPr>
     </w:p>
@@ -442,10 +444,101 @@
     </w:p>
     <w:p>
       <w:pPr>
-        <w:rPr>
-          <w:rFonts w:ascii="Times New Roman" w:hAnsi="Times New Roman" w:cs="Times New Roman"/>
-        </w:rPr>
-      </w:pPr>
+        <w:ind w:firstLine="720"/>
+        <w:rPr>
+          <w:rFonts w:ascii="Times New Roman" w:hAnsi="Times New Roman" w:cs="Times New Roman"/>
+          <w:b/>
+          <w:bCs/>
+          <w:i/>
+          <w:iCs/>
+        </w:rPr>
+      </w:pPr>
+      <w:r>
+        <w:rPr>
+          <w:rFonts w:ascii="Times New Roman" w:hAnsi="Times New Roman" w:cs="Times New Roman"/>
+        </w:rPr>
+        <w:t xml:space="preserve">Block sort is a family of algorithms that aim to combine the stability of merge sort with the low extra-space usage of in-place sorts. There are several variants; one practical </w:t>
+      </w:r>
+      <w:r>
+        <w:rPr>
+          <w:rFonts w:ascii="Times New Roman" w:hAnsi="Times New Roman" w:cs="Times New Roman"/>
+        </w:rPr>
+        <w:t xml:space="preserve">variant is the </w:t>
+      </w:r>
+      <w:r>
+        <w:rPr>
+          <w:rStyle w:val="Emphasis"/>
+          <w:rFonts w:ascii="Times New Roman" w:hAnsi="Times New Roman" w:cs="Times New Roman"/>
+          <w:color w:val="000000"/>
+        </w:rPr>
+        <w:t xml:space="preserve">in-place stable </w:t>
+      </w:r>
+      <w:r>
+        <w:rPr>
+          <w:rStyle w:val="Emphasis"/>
+          <w:rFonts w:ascii="Times New Roman" w:hAnsi="Times New Roman" w:cs="Times New Roman"/>
+          <w:color w:val="000000"/>
+        </w:rPr>
+        <w:t>merge sort</w:t>
+      </w:r>
+      <w:r>
+        <w:rPr>
+          <w:rStyle w:val="Emphasis"/>
+          <w:rFonts w:ascii="Times New Roman" w:hAnsi="Times New Roman" w:cs="Times New Roman"/>
+          <w:color w:val="000000"/>
+        </w:rPr>
+        <w:t xml:space="preserve"> using block rotation and small buffer</w:t>
+      </w:r>
+      <w:r>
+        <w:rPr>
+          <w:rStyle w:val="Emphasis"/>
+          <w:rFonts w:ascii="Times New Roman" w:hAnsi="Times New Roman" w:cs="Times New Roman"/>
+          <w:color w:val="000000"/>
+        </w:rPr>
+        <w:t xml:space="preserve">. </w:t>
+      </w:r>
+      <w:r>
+        <w:rPr>
+          <w:rStyle w:val="Emphasis"/>
+          <w:rFonts w:ascii="Times New Roman" w:hAnsi="Times New Roman" w:cs="Times New Roman"/>
+          <w:i w:val="0"/>
+          <w:iCs w:val="0"/>
+          <w:color w:val="000000"/>
+        </w:rPr>
+        <w:t>Bl</w:t>
+      </w:r>
+      <w:r>
+        <w:rPr>
+          <w:rStyle w:val="Emphasis"/>
+          <w:rFonts w:ascii="Times New Roman" w:hAnsi="Times New Roman" w:cs="Times New Roman"/>
+          <w:i w:val="0"/>
+          <w:iCs w:val="0"/>
+          <w:color w:val="000000"/>
+        </w:rPr>
+        <w:t>ock sort was chosen as the fifth algorithm, and the best algorithm, because it can provide stable O(</w:t>
+      </w:r>
+      <w:proofErr w:type="spellStart"/>
+      <w:r>
+        <w:rPr>
+          <w:rStyle w:val="Emphasis"/>
+          <w:rFonts w:ascii="Times New Roman" w:hAnsi="Times New Roman" w:cs="Times New Roman"/>
+          <w:i w:val="0"/>
+          <w:iCs w:val="0"/>
+          <w:color w:val="000000"/>
+        </w:rPr>
+        <w:t>nlogn</w:t>
+      </w:r>
+      <w:proofErr w:type="spellEnd"/>
+      <w:r>
+        <w:rPr>
+          <w:rStyle w:val="Emphasis"/>
+          <w:rFonts w:ascii="Times New Roman" w:hAnsi="Times New Roman" w:cs="Times New Roman"/>
+          <w:i w:val="0"/>
+          <w:iCs w:val="0"/>
+          <w:color w:val="000000"/>
+        </w:rPr>
+        <w:t>) behavior with reduced auxiliary memory memory compared to standard merge sort, and in certain practical scenarios can outperform other choices where stability and reduced extra memory are both important.</w:t>
+      </w:r>
     </w:p>
     <w:p>
       <w:pPr>
@@ -466,6 +559,382 @@
     </w:p>
     <w:p>
       <w:pPr>
+        <w:pStyle w:val="NormalWeb"/>
+        <w:spacing w:before="0" w:beforeAutospacing="0" w:after="0" w:afterAutospacing="0"/>
+        <w:ind w:firstLine="720"/>
+        <w:rPr>
+          <w:color w:val="000000"/>
+        </w:rPr>
+      </w:pPr>
+      <w:r>
+        <w:t>All five algorithms will be measured by two metrics: elapsed time to sort arrays of varied size and distribution</w:t>
+      </w:r>
+      <w:r>
+        <w:t>,</w:t>
+      </w:r>
+      <w:r>
+        <w:t xml:space="preserve"> and number of key comparisons. </w:t>
+      </w:r>
+      <w:r>
+        <w:rPr>
+          <w:color w:val="000000"/>
+        </w:rPr>
+        <w:t>To thoroughly evaluate algorithm performance</w:t>
+      </w:r>
+      <w:r>
+        <w:rPr>
+          <w:color w:val="000000"/>
+        </w:rPr>
+        <w:t>, each algorithm was coded to sort 20,000 random variables</w:t>
+      </w:r>
+      <w:r>
+        <w:rPr>
+          <w:color w:val="000000"/>
+        </w:rPr>
+        <w:t xml:space="preserve">. Test with uniformly </w:t>
+      </w:r>
+      <w:r>
+        <w:rPr>
+          <w:color w:val="000000"/>
+        </w:rPr>
+        <w:lastRenderedPageBreak/>
+        <w:t>random arrays of integers to establish baseline average performance. Include sorted and reverse-sorted arrays, as these represent worst-case scenarios for certain pivot strategies in quicksort and for naïve binary search tree insertion. Arrays with few unique keys—where many elements are duplicates—should also be included to examine stability and behavior under heavy key repetition. Run experiments on multiple array sizes, such as</w:t>
+      </w:r>
+      <w:r>
+        <w:rPr>
+          <w:rStyle w:val="apple-converted-space"/>
+          <w:rFonts w:eastAsiaTheme="majorEastAsia"/>
+          <w:color w:val="000000"/>
+        </w:rPr>
+        <w:t> </w:t>
+      </w:r>
+      <m:oMath>
+        <m:r>
+          <w:rPr>
+            <w:rFonts w:ascii="Cambria Math" w:hAnsi="Cambria Math"/>
+          </w:rPr>
+          <m:t>n∈{</m:t>
+        </m:r>
+        <m:r>
+          <m:rPr>
+            <m:sty m:val="p"/>
+          </m:rPr>
+          <w:rPr>
+            <w:rFonts w:ascii="Cambria Math" w:hAnsi="Cambria Math"/>
+          </w:rPr>
+          <m:t>1,000</m:t>
+        </m:r>
+        <m:r>
+          <w:rPr>
+            <w:rFonts w:ascii="Cambria Math" w:hAnsi="Cambria Math"/>
+          </w:rPr>
+          <m:t>;</m:t>
+        </m:r>
+        <m:r>
+          <m:rPr>
+            <m:nor/>
+          </m:rPr>
+          <m:t> </m:t>
+        </m:r>
+        <m:r>
+          <m:rPr>
+            <m:sty m:val="p"/>
+          </m:rPr>
+          <w:rPr>
+            <w:rFonts w:ascii="Cambria Math" w:hAnsi="Cambria Math"/>
+          </w:rPr>
+          <m:t>10,000</m:t>
+        </m:r>
+        <m:r>
+          <w:rPr>
+            <w:rFonts w:ascii="Cambria Math" w:hAnsi="Cambria Math"/>
+          </w:rPr>
+          <m:t>;</m:t>
+        </m:r>
+        <m:r>
+          <m:rPr>
+            <m:nor/>
+          </m:rPr>
+          <m:t> </m:t>
+        </m:r>
+        <m:r>
+          <m:rPr>
+            <m:sty m:val="p"/>
+          </m:rPr>
+          <w:rPr>
+            <w:rFonts w:ascii="Cambria Math" w:hAnsi="Cambria Math"/>
+          </w:rPr>
+          <m:t>100,000</m:t>
+        </m:r>
+        <m:r>
+          <w:rPr>
+            <w:rFonts w:ascii="Cambria Math" w:hAnsi="Cambria Math"/>
+          </w:rPr>
+          <m:t>;</m:t>
+        </m:r>
+        <m:r>
+          <m:rPr>
+            <m:nor/>
+          </m:rPr>
+          <m:t> </m:t>
+        </m:r>
+        <m:r>
+          <m:rPr>
+            <m:sty m:val="p"/>
+          </m:rPr>
+          <w:rPr>
+            <w:rFonts w:ascii="Cambria Math" w:hAnsi="Cambria Math"/>
+          </w:rPr>
+          <m:t>1,000,000</m:t>
+        </m:r>
+        <m:r>
+          <w:rPr>
+            <w:rFonts w:ascii="Cambria Math" w:hAnsi="Cambria Math"/>
+          </w:rPr>
+          <m:t>}</m:t>
+        </m:r>
+      </m:oMath>
+      <w:r>
+        <w:rPr>
+          <w:color w:val="000000"/>
+        </w:rPr>
+        <w:t>, adjusting as needed based on machine capacity. For each setting, perform several trials (for example, ten) and compute both the mean and standard deviation to ensure statistically meaningful results.</w:t>
+      </w:r>
+    </w:p>
+    <w:p>
+      <w:pPr>
+        <w:pStyle w:val="NormalWeb"/>
+        <w:spacing w:before="0" w:beforeAutospacing="0" w:after="0" w:afterAutospacing="0"/>
+        <w:ind w:firstLine="720"/>
+        <w:rPr>
+          <w:color w:val="000000"/>
+        </w:rPr>
+      </w:pPr>
+      <w:r>
+        <w:rPr>
+          <w:color w:val="000000"/>
+        </w:rPr>
+        <w:t>For measurement, implement each algorithm in a Java class (e.g.,</w:t>
+      </w:r>
+      <w:r>
+        <w:rPr>
+          <w:rStyle w:val="apple-converted-space"/>
+          <w:rFonts w:eastAsiaTheme="majorEastAsia"/>
+          <w:color w:val="000000"/>
+        </w:rPr>
+        <w:t> </w:t>
+      </w:r>
+      <w:r>
+        <w:rPr>
+          <w:rStyle w:val="Emphasis"/>
+          <w:color w:val="000000"/>
+        </w:rPr>
+        <w:t>Sorting.java</w:t>
+      </w:r>
+      <w:r>
+        <w:rPr>
+          <w:color w:val="000000"/>
+        </w:rPr>
+        <w:t>). Measure elapsed time using</w:t>
+      </w:r>
+      <w:r>
+        <w:rPr>
+          <w:rStyle w:val="apple-converted-space"/>
+          <w:rFonts w:eastAsiaTheme="majorEastAsia"/>
+          <w:color w:val="000000"/>
+        </w:rPr>
+        <w:t> </w:t>
+      </w:r>
+      <w:proofErr w:type="spellStart"/>
+      <w:r>
+        <w:rPr>
+          <w:rStyle w:val="HTMLCode"/>
+          <w:rFonts w:ascii="Times New Roman" w:hAnsi="Times New Roman" w:cs="Times New Roman"/>
+          <w:color w:val="000000"/>
+          <w:sz w:val="24"/>
+          <w:szCs w:val="24"/>
+        </w:rPr>
+        <w:t>System.nanoTime</w:t>
+      </w:r>
+      <w:proofErr w:type="spellEnd"/>
+      <w:r>
+        <w:rPr>
+          <w:rStyle w:val="HTMLCode"/>
+          <w:rFonts w:ascii="Times New Roman" w:hAnsi="Times New Roman" w:cs="Times New Roman"/>
+          <w:color w:val="000000"/>
+          <w:sz w:val="24"/>
+          <w:szCs w:val="24"/>
+        </w:rPr>
+        <w:t>()</w:t>
+      </w:r>
+      <w:r>
+        <w:rPr>
+          <w:rStyle w:val="apple-converted-space"/>
+          <w:rFonts w:eastAsiaTheme="majorEastAsia"/>
+          <w:color w:val="000000"/>
+        </w:rPr>
+        <w:t> </w:t>
+      </w:r>
+      <w:r>
+        <w:rPr>
+          <w:color w:val="000000"/>
+        </w:rPr>
+        <w:t>for high-precision timing by recording the start and end timestamps and converting the difference to milliseconds. To count comparisons, instrument the comparator so that it increments a global counter whenever two keys are compared. Ensure fairness by running each algorithm on an identical copy of the input array. Before collecting timed results, run a warm-up pass—executing each algorithm once on a smaller array—to allow the JVM’s JIT compiler to optimize the code. Memory usage may be approximated by taking snapshots of</w:t>
+      </w:r>
+      <w:r>
+        <w:rPr>
+          <w:rStyle w:val="apple-converted-space"/>
+          <w:rFonts w:eastAsiaTheme="majorEastAsia"/>
+          <w:color w:val="000000"/>
+        </w:rPr>
+        <w:t> </w:t>
+      </w:r>
+      <w:proofErr w:type="spellStart"/>
+      <w:r>
+        <w:rPr>
+          <w:rStyle w:val="HTMLCode"/>
+          <w:rFonts w:ascii="Times New Roman" w:hAnsi="Times New Roman" w:cs="Times New Roman"/>
+          <w:color w:val="000000"/>
+          <w:sz w:val="24"/>
+          <w:szCs w:val="24"/>
+        </w:rPr>
+        <w:t>Runtime.getRuntime</w:t>
+      </w:r>
+      <w:proofErr w:type="spellEnd"/>
+      <w:r>
+        <w:rPr>
+          <w:rStyle w:val="HTMLCode"/>
+          <w:rFonts w:ascii="Times New Roman" w:hAnsi="Times New Roman" w:cs="Times New Roman"/>
+          <w:color w:val="000000"/>
+          <w:sz w:val="24"/>
+          <w:szCs w:val="24"/>
+        </w:rPr>
+        <w:t>(</w:t>
+      </w:r>
+      <w:proofErr w:type="gramStart"/>
+      <w:r>
+        <w:rPr>
+          <w:rStyle w:val="HTMLCode"/>
+          <w:rFonts w:ascii="Times New Roman" w:hAnsi="Times New Roman" w:cs="Times New Roman"/>
+          <w:color w:val="000000"/>
+          <w:sz w:val="24"/>
+          <w:szCs w:val="24"/>
+        </w:rPr>
+        <w:t>).</w:t>
+      </w:r>
+      <w:proofErr w:type="spellStart"/>
+      <w:r>
+        <w:rPr>
+          <w:rStyle w:val="HTMLCode"/>
+          <w:rFonts w:ascii="Times New Roman" w:hAnsi="Times New Roman" w:cs="Times New Roman"/>
+          <w:color w:val="000000"/>
+          <w:sz w:val="24"/>
+          <w:szCs w:val="24"/>
+        </w:rPr>
+        <w:t>totalMemory</w:t>
+      </w:r>
+      <w:proofErr w:type="spellEnd"/>
+      <w:proofErr w:type="gramEnd"/>
+      <w:r>
+        <w:rPr>
+          <w:rStyle w:val="HTMLCode"/>
+          <w:rFonts w:ascii="Times New Roman" w:hAnsi="Times New Roman" w:cs="Times New Roman"/>
+          <w:color w:val="000000"/>
+          <w:sz w:val="24"/>
+          <w:szCs w:val="24"/>
+        </w:rPr>
+        <w:t xml:space="preserve">() - </w:t>
+      </w:r>
+      <w:proofErr w:type="spellStart"/>
+      <w:r>
+        <w:rPr>
+          <w:rStyle w:val="HTMLCode"/>
+          <w:rFonts w:ascii="Times New Roman" w:hAnsi="Times New Roman" w:cs="Times New Roman"/>
+          <w:color w:val="000000"/>
+          <w:sz w:val="24"/>
+          <w:szCs w:val="24"/>
+        </w:rPr>
+        <w:t>Runtime.getRuntime</w:t>
+      </w:r>
+      <w:proofErr w:type="spellEnd"/>
+      <w:r>
+        <w:rPr>
+          <w:rStyle w:val="HTMLCode"/>
+          <w:rFonts w:ascii="Times New Roman" w:hAnsi="Times New Roman" w:cs="Times New Roman"/>
+          <w:color w:val="000000"/>
+          <w:sz w:val="24"/>
+          <w:szCs w:val="24"/>
+        </w:rPr>
+        <w:t>(</w:t>
+      </w:r>
+      <w:proofErr w:type="gramStart"/>
+      <w:r>
+        <w:rPr>
+          <w:rStyle w:val="HTMLCode"/>
+          <w:rFonts w:ascii="Times New Roman" w:hAnsi="Times New Roman" w:cs="Times New Roman"/>
+          <w:color w:val="000000"/>
+          <w:sz w:val="24"/>
+          <w:szCs w:val="24"/>
+        </w:rPr>
+        <w:t>).</w:t>
+      </w:r>
+      <w:proofErr w:type="spellStart"/>
+      <w:r>
+        <w:rPr>
+          <w:rStyle w:val="HTMLCode"/>
+          <w:rFonts w:ascii="Times New Roman" w:hAnsi="Times New Roman" w:cs="Times New Roman"/>
+          <w:color w:val="000000"/>
+          <w:sz w:val="24"/>
+          <w:szCs w:val="24"/>
+        </w:rPr>
+        <w:t>freeMemory</w:t>
+      </w:r>
+      <w:proofErr w:type="spellEnd"/>
+      <w:proofErr w:type="gramEnd"/>
+      <w:r>
+        <w:rPr>
+          <w:rStyle w:val="HTMLCode"/>
+          <w:rFonts w:ascii="Times New Roman" w:hAnsi="Times New Roman" w:cs="Times New Roman"/>
+          <w:color w:val="000000"/>
+          <w:sz w:val="24"/>
+          <w:szCs w:val="24"/>
+        </w:rPr>
+        <w:t>()</w:t>
+      </w:r>
+      <w:r>
+        <w:rPr>
+          <w:rStyle w:val="apple-converted-space"/>
+          <w:rFonts w:eastAsiaTheme="majorEastAsia"/>
+          <w:color w:val="000000"/>
+        </w:rPr>
+        <w:t> </w:t>
+      </w:r>
+      <w:r>
+        <w:rPr>
+          <w:color w:val="000000"/>
+        </w:rPr>
+        <w:t>before and after sorting.</w:t>
+      </w:r>
+    </w:p>
+    <w:p>
+      <w:pPr>
+        <w:pStyle w:val="NormalWeb"/>
+        <w:spacing w:before="0" w:beforeAutospacing="0" w:after="0" w:afterAutospacing="0"/>
+        <w:ind w:firstLine="720"/>
+        <w:rPr>
+          <w:color w:val="000000"/>
+        </w:rPr>
+      </w:pPr>
+      <w:r>
+        <w:rPr>
+          <w:color w:val="000000"/>
+        </w:rPr>
+        <w:t>For statistical analysis, report the mean and standard deviation for each configuration. Use paired comparisons, where each algorithm sorts the same input instance, to reduce experimental variance. Finally, present results in tables and include visualizations—such as plots of time versus input size—to clearly convey scaling behavior.</w:t>
+      </w:r>
+    </w:p>
+    <w:p>
+      <w:pPr>
+        <w:spacing w:after="0"/>
         <w:rPr>
           <w:rFonts w:ascii="Times New Roman" w:hAnsi="Times New Roman" w:cs="Times New Roman"/>
         </w:rPr>
@@ -514,6 +983,103 @@
     </w:p>
     <w:p>
       <w:pPr>
+        <w:spacing w:after="0"/>
+        <w:ind w:firstLine="720"/>
+        <w:rPr>
+          <w:rFonts w:ascii="Times New Roman" w:hAnsi="Times New Roman" w:cs="Times New Roman"/>
+          <w:color w:val="000000"/>
+        </w:rPr>
+      </w:pPr>
+      <w:r>
+        <w:rPr>
+          <w:rFonts w:ascii="Times New Roman" w:hAnsi="Times New Roman" w:cs="Times New Roman"/>
+          <w:color w:val="000000"/>
+        </w:rPr>
+        <w:t>This study outlines five sorting algorithms, explains their mechanisms, and proposes an experiment to compare them by elapsed time and comparison count. For general-purpose in-memory sorting of primitive types, well-implemented quicksort frequently provides the best practical performance, while merge sort and block sort offer stability and predictable</w:t>
+      </w:r>
+      <w:r>
+        <w:rPr>
+          <w:rStyle w:val="apple-converted-space"/>
+          <w:rFonts w:ascii="Times New Roman" w:hAnsi="Times New Roman" w:cs="Times New Roman"/>
+          <w:color w:val="000000"/>
+        </w:rPr>
+        <w:t> </w:t>
+      </w:r>
+      <w:proofErr w:type="gramStart"/>
+      <w:r>
+        <w:rPr>
+          <w:rStyle w:val="HTMLCode"/>
+          <w:rFonts w:ascii="Times New Roman" w:eastAsiaTheme="majorEastAsia" w:hAnsi="Times New Roman" w:cs="Times New Roman"/>
+          <w:color w:val="000000"/>
+          <w:sz w:val="24"/>
+          <w:szCs w:val="24"/>
+        </w:rPr>
+        <w:t>O(</w:t>
+      </w:r>
+      <w:proofErr w:type="gramEnd"/>
+      <w:r>
+        <w:rPr>
+          <w:rStyle w:val="HTMLCode"/>
+          <w:rFonts w:ascii="Times New Roman" w:eastAsiaTheme="majorEastAsia" w:hAnsi="Times New Roman" w:cs="Times New Roman"/>
+          <w:color w:val="000000"/>
+          <w:sz w:val="24"/>
+          <w:szCs w:val="24"/>
+        </w:rPr>
+        <w:t>n log n)</w:t>
+      </w:r>
+      <w:r>
+        <w:rPr>
+          <w:rStyle w:val="apple-converted-space"/>
+          <w:rFonts w:ascii="Times New Roman" w:hAnsi="Times New Roman" w:cs="Times New Roman"/>
+          <w:color w:val="000000"/>
+        </w:rPr>
+        <w:t> </w:t>
+      </w:r>
+      <w:r>
+        <w:rPr>
+          <w:rFonts w:ascii="Times New Roman" w:hAnsi="Times New Roman" w:cs="Times New Roman"/>
+          <w:color w:val="000000"/>
+        </w:rPr>
+        <w:t>performance (merge sort at the cost of</w:t>
+      </w:r>
+      <w:r>
+        <w:rPr>
+          <w:rStyle w:val="apple-converted-space"/>
+          <w:rFonts w:ascii="Times New Roman" w:hAnsi="Times New Roman" w:cs="Times New Roman"/>
+          <w:color w:val="000000"/>
+        </w:rPr>
+        <w:t> </w:t>
+      </w:r>
+      <w:r>
+        <w:rPr>
+          <w:rStyle w:val="HTMLCode"/>
+          <w:rFonts w:ascii="Times New Roman" w:eastAsiaTheme="majorEastAsia" w:hAnsi="Times New Roman" w:cs="Times New Roman"/>
+          <w:color w:val="000000"/>
+          <w:sz w:val="24"/>
+          <w:szCs w:val="24"/>
+        </w:rPr>
+        <w:t>O(n)</w:t>
+      </w:r>
+      <w:r>
+        <w:rPr>
+          <w:rStyle w:val="apple-converted-space"/>
+          <w:rFonts w:ascii="Times New Roman" w:hAnsi="Times New Roman" w:cs="Times New Roman"/>
+          <w:color w:val="000000"/>
+        </w:rPr>
+        <w:t> </w:t>
+      </w:r>
+      <w:r>
+        <w:rPr>
+          <w:rFonts w:ascii="Times New Roman" w:hAnsi="Times New Roman" w:cs="Times New Roman"/>
+          <w:color w:val="000000"/>
+        </w:rPr>
+        <w:t>extra memory, block sort with less extra memory but higher implementation complexity). Heapsort remains valuable when constant extra space is required. Tree sort is conceptually clear and useful when dynamic insertion/deletion is mixed with sorting, but for pure array sorting, it often underperforms due to allocation overhead. Future work could implement parallel variants, test external-memory cases, and explore tuned block sizes for block sort.</w:t>
+      </w:r>
+    </w:p>
+    <w:p>
+      <w:pPr>
+        <w:spacing w:after="0"/>
+        <w:ind w:firstLine="720"/>
         <w:rPr>
           <w:rFonts w:ascii="Times New Roman" w:hAnsi="Times New Roman" w:cs="Times New Roman"/>
         </w:rPr>
@@ -547,7 +1113,6 @@
         </w:rPr>
       </w:pPr>
       <w:r>
-        <w:lastRenderedPageBreak/>
         <w:t xml:space="preserve"> </w:t>
       </w:r>
       <w:r>
@@ -591,6 +1156,7 @@
         <w:rPr>
           <w:color w:val="000000"/>
         </w:rPr>
+        <w:lastRenderedPageBreak/>
         <w:t>‌</w:t>
       </w:r>
     </w:p>
@@ -1549,6 +2115,30 @@
     <w:basedOn w:val="DefaultParagraphFont"/>
     <w:rsid w:val="00441AED"/>
   </w:style>
+  <w:style w:type="character" w:styleId="Emphasis">
+    <w:name w:val="Emphasis"/>
+    <w:basedOn w:val="DefaultParagraphFont"/>
+    <w:uiPriority w:val="20"/>
+    <w:qFormat/>
+    <w:rsid w:val="0004553B"/>
+    <w:rPr>
+      <w:i/>
+      <w:iCs/>
+    </w:rPr>
+  </w:style>
+  <w:style w:type="character" w:styleId="HTMLCode">
+    <w:name w:val="HTML Code"/>
+    <w:basedOn w:val="DefaultParagraphFont"/>
+    <w:uiPriority w:val="99"/>
+    <w:semiHidden/>
+    <w:unhideWhenUsed/>
+    <w:rsid w:val="00941357"/>
+    <w:rPr>
+      <w:rFonts w:ascii="Courier New" w:eastAsia="Times New Roman" w:hAnsi="Courier New" w:cs="Courier New"/>
+      <w:sz w:val="20"/>
+      <w:szCs w:val="20"/>
+    </w:rPr>
+  </w:style>
 </w:styles>
 </file>
 

</xml_diff>